<commit_message>
[REPORT] updated report ('Requisiti Funzionali')
</commit_message>
<xml_diff>
--- a/report.docx
+++ b/report.docx
@@ -160,7 +160,52 @@
         <w:rPr>
           <w:rFonts w:ascii="Cambria Math" w:hAnsi="Cambria Math" w:cs="EucrosiaUPC"/>
         </w:rPr>
-        <w:t>Il gioco si occuperà di offrire al giocatore una mappa, costituita da vari ostacoli ed una torre da difendere, che il giocatore potrà percorre liberamente.</w:t>
+        <w:t>Il gioco si occuperà di offrire al giocatore una mappa, costituita da vari ostacoli ed una torre da difendere, che il giocatore potrà percorre</w:t>
+      </w:r>
+      <w:r>
+        <w:rPr>
+          <w:rFonts w:ascii="Cambria Math" w:hAnsi="Cambria Math" w:cs="EucrosiaUPC"/>
+        </w:rPr>
+        <w:t>re</w:t>
+      </w:r>
+      <w:r>
+        <w:rPr>
+          <w:rFonts w:ascii="Cambria Math" w:hAnsi="Cambria Math" w:cs="EucrosiaUPC"/>
+        </w:rPr>
+        <w:t xml:space="preserve"> liberamente.</w:t>
+      </w:r>
+    </w:p>
+    <w:p>
+      <w:pPr>
+        <w:pStyle w:val="Paragrafoelenco"/>
+        <w:numPr>
+          <w:ilvl w:val="1"/>
+          <w:numId w:val="1"/>
+        </w:numPr>
+        <w:jc w:val="both"/>
+        <w:rPr>
+          <w:rFonts w:ascii="Cambria Math" w:hAnsi="Cambria Math" w:cs="EucrosiaUPC"/>
+        </w:rPr>
+      </w:pPr>
+      <w:r>
+        <w:rPr>
+          <w:rFonts w:ascii="Cambria Math" w:hAnsi="Cambria Math" w:cs="EucrosiaUPC"/>
+        </w:rPr>
+        <w:t xml:space="preserve">Gli ostacoli dovranno essere di almeno due tipi: muri distruttibili e </w:t>
+      </w:r>
+      <w:proofErr w:type="gramStart"/>
+      <w:r>
+        <w:rPr>
+          <w:rFonts w:ascii="Cambria Math" w:hAnsi="Cambria Math" w:cs="EucrosiaUPC"/>
+        </w:rPr>
+        <w:t>non</w:t>
+      </w:r>
+      <w:proofErr w:type="gramEnd"/>
+      <w:r>
+        <w:rPr>
+          <w:rFonts w:ascii="Cambria Math" w:hAnsi="Cambria Math" w:cs="EucrosiaUPC"/>
+        </w:rPr>
+        <w:t>.</w:t>
       </w:r>
     </w:p>
     <w:p>
@@ -179,7 +224,19 @@
         <w:rPr>
           <w:rFonts w:ascii="Cambria Math" w:hAnsi="Cambria Math" w:cs="EucrosiaUPC"/>
         </w:rPr>
-        <w:t>Il giocatore dovrà affrontare diverse ondate di nemici di vari</w:t>
+        <w:t>Il giocatore dovrà affrontare diverse ondate</w:t>
+      </w:r>
+      <w:r>
+        <w:rPr>
+          <w:rFonts w:ascii="Cambria Math" w:hAnsi="Cambria Math" w:cs="EucrosiaUPC"/>
+        </w:rPr>
+        <w:t>, a difficoltà incrementale,</w:t>
+      </w:r>
+      <w:r>
+        <w:rPr>
+          <w:rFonts w:ascii="Cambria Math" w:hAnsi="Cambria Math" w:cs="EucrosiaUPC"/>
+        </w:rPr>
+        <w:t xml:space="preserve"> di nemici di vari</w:t>
       </w:r>
       <w:r>
         <w:rPr>
@@ -198,6 +255,66 @@
           <w:rFonts w:ascii="Cambria Math" w:hAnsi="Cambria Math" w:cs="EucrosiaUPC"/>
         </w:rPr>
         <w:t>o, alcuni si muoveranno in modo casuale, altri seguiranno il giocatore e gli ultimi andranno diretti a distruggere la torre da difendere.</w:t>
+      </w:r>
+    </w:p>
+    <w:p>
+      <w:pPr>
+        <w:pStyle w:val="Paragrafoelenco"/>
+        <w:numPr>
+          <w:ilvl w:val="1"/>
+          <w:numId w:val="1"/>
+        </w:numPr>
+        <w:rPr>
+          <w:rFonts w:ascii="Cambria Math" w:hAnsi="Cambria Math" w:cs="EucrosiaUPC"/>
+        </w:rPr>
+      </w:pPr>
+      <w:r>
+        <w:rPr>
+          <w:rFonts w:ascii="Cambria Math" w:hAnsi="Cambria Math" w:cs="EucrosiaUPC"/>
+        </w:rPr>
+        <w:t>Il movimento dei nemici sarà gestito da semplici AI (intelligenze artificiali). Per AI si intende una parte del software capace di analizzare la mappa e individuare il percorso tra due punti</w:t>
+      </w:r>
+      <w:r>
+        <w:rPr>
+          <w:rFonts w:ascii="Cambria Math" w:hAnsi="Cambria Math" w:cs="EucrosiaUPC"/>
+        </w:rPr>
+        <w:t>.</w:t>
+      </w:r>
+    </w:p>
+    <w:p>
+      <w:pPr>
+        <w:pStyle w:val="Paragrafoelenco"/>
+        <w:numPr>
+          <w:ilvl w:val="1"/>
+          <w:numId w:val="1"/>
+        </w:numPr>
+        <w:rPr>
+          <w:rFonts w:ascii="Cambria Math" w:hAnsi="Cambria Math" w:cs="EucrosiaUPC"/>
+        </w:rPr>
+      </w:pPr>
+      <w:r>
+        <w:rPr>
+          <w:rFonts w:ascii="Cambria Math" w:hAnsi="Cambria Math" w:cs="EucrosiaUPC"/>
+        </w:rPr>
+        <w:t>Il gioco dovrà occuparsi di presentare al giocatore le ondate di nemici, che compariranno in tre diversi punti collocati nel lato superiore della scena di gioco (angoli alti sinistro e destro e centro del lato).</w:t>
+      </w:r>
+    </w:p>
+    <w:p>
+      <w:pPr>
+        <w:pStyle w:val="Paragrafoelenco"/>
+        <w:numPr>
+          <w:ilvl w:val="1"/>
+          <w:numId w:val="1"/>
+        </w:numPr>
+        <w:rPr>
+          <w:rFonts w:ascii="Cambria Math" w:hAnsi="Cambria Math" w:cs="EucrosiaUPC"/>
+        </w:rPr>
+      </w:pPr>
+      <w:r>
+        <w:rPr>
+          <w:rFonts w:ascii="Cambria Math" w:hAnsi="Cambria Math" w:cs="EucrosiaUPC"/>
+        </w:rPr>
+        <w:t>La difficoltà incrementale è data dall’aumentare del numero di entità totali o di entità più intelligenti, cioè quelle che seguono precisi obiettivi.</w:t>
       </w:r>
     </w:p>
     <w:p>
@@ -205,7 +322,7 @@
         <w:pStyle w:val="Paragrafoelenco"/>
         <w:numPr>
           <w:ilvl w:val="0"/>
-          <w:numId w:val="3"/>
+          <w:numId w:val="1"/>
         </w:numPr>
         <w:jc w:val="both"/>
         <w:rPr>
@@ -216,38 +333,137 @@
         <w:rPr>
           <w:rFonts w:ascii="Cambria Math" w:hAnsi="Cambria Math" w:cs="EucrosiaUPC"/>
         </w:rPr>
-        <w:t>I</w:t>
-      </w:r>
-      <w:r>
-        <w:rPr>
-          <w:rFonts w:ascii="Cambria Math" w:hAnsi="Cambria Math" w:cs="EucrosiaUPC"/>
-        </w:rPr>
-        <w:t>l movimento dei</w:t>
-      </w:r>
-      <w:r>
-        <w:rPr>
-          <w:rFonts w:ascii="Cambria Math" w:hAnsi="Cambria Math" w:cs="EucrosiaUPC"/>
-        </w:rPr>
-        <w:t xml:space="preserve"> nemici sar</w:t>
-      </w:r>
-      <w:r>
-        <w:rPr>
-          <w:rFonts w:ascii="Cambria Math" w:hAnsi="Cambria Math" w:cs="EucrosiaUPC"/>
-        </w:rPr>
-        <w:t xml:space="preserve">à gestito </w:t>
-      </w:r>
-      <w:r>
-        <w:rPr>
-          <w:rFonts w:ascii="Cambria Math" w:hAnsi="Cambria Math" w:cs="EucrosiaUPC"/>
-        </w:rPr>
-        <w:t xml:space="preserve">da semplici AI (intelligenze artificiali). Per AI si intende </w:t>
-      </w:r>
-      <w:r>
-        <w:rPr>
-          <w:rFonts w:ascii="Cambria Math" w:hAnsi="Cambria Math" w:cs="EucrosiaUPC"/>
-        </w:rPr>
-        <w:t>una parte del software capace di analizzare la mappa e individuare il percorso tra due punti.</w:t>
-      </w:r>
+        <w:t>Il giocatore dispone di tre vite, ogni vita può essere persa durante il duello con un nemico tramite spari o collisioni tra i due carri armati. Il gioco dovrà essere in grado di mostrare le vite rimanenti durante tutto il corso della partita.</w:t>
+      </w:r>
+    </w:p>
+    <w:p>
+      <w:pPr>
+        <w:ind w:left="360"/>
+        <w:jc w:val="both"/>
+        <w:rPr>
+          <w:rFonts w:ascii="Cambria Math" w:hAnsi="Cambria Math" w:cs="EucrosiaUPC"/>
+        </w:rPr>
+      </w:pPr>
+    </w:p>
+    <w:p>
+      <w:pPr>
+        <w:jc w:val="both"/>
+        <w:rPr>
+          <w:rFonts w:ascii="Cambria Math" w:hAnsi="Cambria Math" w:cs="EucrosiaUPC"/>
+          <w:sz w:val="28"/>
+          <w:szCs w:val="28"/>
+        </w:rPr>
+      </w:pPr>
+      <w:r>
+        <w:rPr>
+          <w:rFonts w:ascii="Cambria Math" w:hAnsi="Cambria Math" w:cs="EucrosiaUPC"/>
+          <w:sz w:val="28"/>
+          <w:szCs w:val="28"/>
+        </w:rPr>
+        <w:t xml:space="preserve">Requisiti funzionali </w:t>
+      </w:r>
+      <w:r>
+        <w:rPr>
+          <w:rFonts w:ascii="Cambria Math" w:hAnsi="Cambria Math" w:cs="EucrosiaUPC"/>
+          <w:sz w:val="28"/>
+          <w:szCs w:val="28"/>
+        </w:rPr>
+        <w:t>o</w:t>
+      </w:r>
+      <w:r>
+        <w:rPr>
+          <w:rFonts w:ascii="Cambria Math" w:hAnsi="Cambria Math" w:cs="EucrosiaUPC"/>
+          <w:sz w:val="28"/>
+          <w:szCs w:val="28"/>
+        </w:rPr>
+        <w:t>pzionali</w:t>
+      </w:r>
+    </w:p>
+    <w:p>
+      <w:pPr>
+        <w:pStyle w:val="Paragrafoelenco"/>
+        <w:numPr>
+          <w:ilvl w:val="0"/>
+          <w:numId w:val="4"/>
+        </w:numPr>
+        <w:jc w:val="both"/>
+        <w:rPr>
+          <w:rFonts w:ascii="Cambria Math" w:hAnsi="Cambria Math" w:cs="EucrosiaUPC"/>
+          <w:sz w:val="28"/>
+          <w:szCs w:val="28"/>
+        </w:rPr>
+      </w:pPr>
+      <w:r>
+        <w:rPr>
+          <w:rFonts w:ascii="Cambria Math" w:hAnsi="Cambria Math" w:cs="EucrosiaUPC"/>
+        </w:rPr>
+        <w:t xml:space="preserve">Il gioco offrirà al giocatore </w:t>
+      </w:r>
+      <w:r>
+        <w:rPr>
+          <w:rFonts w:ascii="Cambria Math" w:hAnsi="Cambria Math" w:cs="EucrosiaUPC"/>
+        </w:rPr>
+        <w:t>bonus o power-up per completare le ondate in modo più veloce e facile.</w:t>
+      </w:r>
+    </w:p>
+    <w:p>
+      <w:pPr>
+        <w:pStyle w:val="Paragrafoelenco"/>
+        <w:numPr>
+          <w:ilvl w:val="0"/>
+          <w:numId w:val="4"/>
+        </w:numPr>
+        <w:jc w:val="both"/>
+        <w:rPr>
+          <w:rFonts w:ascii="Cambria Math" w:hAnsi="Cambria Math" w:cs="EucrosiaUPC"/>
+          <w:sz w:val="28"/>
+          <w:szCs w:val="28"/>
+        </w:rPr>
+      </w:pPr>
+      <w:r>
+        <w:rPr>
+          <w:rFonts w:ascii="Cambria Math" w:hAnsi="Cambria Math" w:cs="EucrosiaUPC"/>
+        </w:rPr>
+        <w:t>Il gioco offrirà al giocatore una modalità di multiplayer locale (cioè una modalità in cui più giocatori possono giocare insieme nella stessa macchina).</w:t>
+      </w:r>
+    </w:p>
+    <w:p>
+      <w:pPr>
+        <w:pStyle w:val="Paragrafoelenco"/>
+        <w:numPr>
+          <w:ilvl w:val="0"/>
+          <w:numId w:val="4"/>
+        </w:numPr>
+        <w:jc w:val="both"/>
+        <w:rPr>
+          <w:rFonts w:ascii="Cambria Math" w:hAnsi="Cambria Math" w:cs="EucrosiaUPC"/>
+          <w:sz w:val="28"/>
+          <w:szCs w:val="28"/>
+        </w:rPr>
+      </w:pPr>
+      <w:r>
+        <w:rPr>
+          <w:rFonts w:ascii="Cambria Math" w:hAnsi="Cambria Math" w:cs="EucrosiaUPC"/>
+        </w:rPr>
+        <w:t>Il gioco aumenterà la diversificazione degli ostacoli e degli eventi che questi generano (per esempio pozze d’acqua attraversabili dai proiettili, ma non dai carri armati, oppure cespugli che nascondo i giocatori alla visione delle AI).</w:t>
+      </w:r>
+    </w:p>
+    <w:p>
+      <w:pPr>
+        <w:ind w:left="360"/>
+        <w:jc w:val="both"/>
+        <w:rPr>
+          <w:rFonts w:ascii="Cambria Math" w:hAnsi="Cambria Math" w:cs="EucrosiaUPC"/>
+        </w:rPr>
+      </w:pPr>
+    </w:p>
+    <w:p>
+      <w:pPr>
+        <w:jc w:val="both"/>
+        <w:rPr>
+          <w:rFonts w:ascii="Cambria Math" w:hAnsi="Cambria Math" w:cs="EucrosiaUPC"/>
+        </w:rPr>
+      </w:pPr>
     </w:p>
     <w:sectPr>
       <w:pgSz w:w="11906" w:h="16838"/>
@@ -488,6 +704,119 @@
     </w:lvl>
   </w:abstractNum>
   <w:abstractNum w:abstractNumId="2" w15:restartNumberingAfterBreak="0">
+    <w:nsid w:val="5A2A37D0"/>
+    <w:multiLevelType w:val="hybridMultilevel"/>
+    <w:tmpl w:val="E782EF26"/>
+    <w:lvl w:ilvl="0" w:tplc="04100001">
+      <w:start w:val="1"/>
+      <w:numFmt w:val="bullet"/>
+      <w:lvlText w:val=""/>
+      <w:lvlJc w:val="left"/>
+      <w:pPr>
+        <w:ind w:left="720" w:hanging="360"/>
+      </w:pPr>
+      <w:rPr>
+        <w:rFonts w:ascii="Symbol" w:hAnsi="Symbol" w:hint="default"/>
+      </w:rPr>
+    </w:lvl>
+    <w:lvl w:ilvl="1" w:tplc="04100003" w:tentative="1">
+      <w:start w:val="1"/>
+      <w:numFmt w:val="bullet"/>
+      <w:lvlText w:val="o"/>
+      <w:lvlJc w:val="left"/>
+      <w:pPr>
+        <w:ind w:left="1440" w:hanging="360"/>
+      </w:pPr>
+      <w:rPr>
+        <w:rFonts w:ascii="Courier New" w:hAnsi="Courier New" w:cs="Courier New" w:hint="default"/>
+      </w:rPr>
+    </w:lvl>
+    <w:lvl w:ilvl="2" w:tplc="04100005" w:tentative="1">
+      <w:start w:val="1"/>
+      <w:numFmt w:val="bullet"/>
+      <w:lvlText w:val=""/>
+      <w:lvlJc w:val="left"/>
+      <w:pPr>
+        <w:ind w:left="2160" w:hanging="360"/>
+      </w:pPr>
+      <w:rPr>
+        <w:rFonts w:ascii="Wingdings" w:hAnsi="Wingdings" w:hint="default"/>
+      </w:rPr>
+    </w:lvl>
+    <w:lvl w:ilvl="3" w:tplc="04100001" w:tentative="1">
+      <w:start w:val="1"/>
+      <w:numFmt w:val="bullet"/>
+      <w:lvlText w:val=""/>
+      <w:lvlJc w:val="left"/>
+      <w:pPr>
+        <w:ind w:left="2880" w:hanging="360"/>
+      </w:pPr>
+      <w:rPr>
+        <w:rFonts w:ascii="Symbol" w:hAnsi="Symbol" w:hint="default"/>
+      </w:rPr>
+    </w:lvl>
+    <w:lvl w:ilvl="4" w:tplc="04100003" w:tentative="1">
+      <w:start w:val="1"/>
+      <w:numFmt w:val="bullet"/>
+      <w:lvlText w:val="o"/>
+      <w:lvlJc w:val="left"/>
+      <w:pPr>
+        <w:ind w:left="3600" w:hanging="360"/>
+      </w:pPr>
+      <w:rPr>
+        <w:rFonts w:ascii="Courier New" w:hAnsi="Courier New" w:cs="Courier New" w:hint="default"/>
+      </w:rPr>
+    </w:lvl>
+    <w:lvl w:ilvl="5" w:tplc="04100005" w:tentative="1">
+      <w:start w:val="1"/>
+      <w:numFmt w:val="bullet"/>
+      <w:lvlText w:val=""/>
+      <w:lvlJc w:val="left"/>
+      <w:pPr>
+        <w:ind w:left="4320" w:hanging="360"/>
+      </w:pPr>
+      <w:rPr>
+        <w:rFonts w:ascii="Wingdings" w:hAnsi="Wingdings" w:hint="default"/>
+      </w:rPr>
+    </w:lvl>
+    <w:lvl w:ilvl="6" w:tplc="04100001" w:tentative="1">
+      <w:start w:val="1"/>
+      <w:numFmt w:val="bullet"/>
+      <w:lvlText w:val=""/>
+      <w:lvlJc w:val="left"/>
+      <w:pPr>
+        <w:ind w:left="5040" w:hanging="360"/>
+      </w:pPr>
+      <w:rPr>
+        <w:rFonts w:ascii="Symbol" w:hAnsi="Symbol" w:hint="default"/>
+      </w:rPr>
+    </w:lvl>
+    <w:lvl w:ilvl="7" w:tplc="04100003" w:tentative="1">
+      <w:start w:val="1"/>
+      <w:numFmt w:val="bullet"/>
+      <w:lvlText w:val="o"/>
+      <w:lvlJc w:val="left"/>
+      <w:pPr>
+        <w:ind w:left="5760" w:hanging="360"/>
+      </w:pPr>
+      <w:rPr>
+        <w:rFonts w:ascii="Courier New" w:hAnsi="Courier New" w:cs="Courier New" w:hint="default"/>
+      </w:rPr>
+    </w:lvl>
+    <w:lvl w:ilvl="8" w:tplc="04100005" w:tentative="1">
+      <w:start w:val="1"/>
+      <w:numFmt w:val="bullet"/>
+      <w:lvlText w:val=""/>
+      <w:lvlJc w:val="left"/>
+      <w:pPr>
+        <w:ind w:left="6480" w:hanging="360"/>
+      </w:pPr>
+      <w:rPr>
+        <w:rFonts w:ascii="Wingdings" w:hAnsi="Wingdings" w:hint="default"/>
+      </w:rPr>
+    </w:lvl>
+  </w:abstractNum>
+  <w:abstractNum w:abstractNumId="3" w15:restartNumberingAfterBreak="0">
     <w:nsid w:val="7C3D0C4A"/>
     <w:multiLevelType w:val="hybridMultilevel"/>
     <w:tmpl w:val="8764A554"/>
@@ -607,6 +936,9 @@
     <w:abstractNumId w:val="1"/>
   </w:num>
   <w:num w:numId="3" w16cid:durableId="313920417">
+    <w:abstractNumId w:val="3"/>
+  </w:num>
+  <w:num w:numId="4" w16cid:durableId="443815131">
     <w:abstractNumId w:val="2"/>
   </w:num>
 </w:numbering>
@@ -1012,6 +1344,7 @@
   <w:style w:type="paragraph" w:default="1" w:styleId="Normale">
     <w:name w:val="Normal"/>
     <w:qFormat/>
+    <w:rsid w:val="00EE3328"/>
   </w:style>
   <w:style w:type="character" w:default="1" w:styleId="Carpredefinitoparagrafo">
     <w:name w:val="Default Paragraph Font"/>

</xml_diff>